<commit_message>
zip file created for part 2
</commit_message>
<xml_diff>
--- a/343-03-P2-B2D2/CRC_Cards.docx
+++ b/343-03-P2-B2D2/CRC_Cards.docx
@@ -1,6 +1,6 @@
 
 <file path=word/document.xml><?xml version="1.0" encoding="utf-8"?>
-<w:document xmlns:wpc="http://schemas.microsoft.com/office/word/2010/wordprocessingCanvas" xmlns:cx="http://schemas.microsoft.com/office/drawing/2014/chartex" xmlns:cx1="http://schemas.microsoft.com/office/drawing/2015/9/8/chartex" xmlns:cx2="http://schemas.microsoft.com/office/drawing/2015/10/21/chartex" xmlns:cx3="http://schemas.microsoft.com/office/drawing/2016/5/9/chartex" xmlns:cx4="http://schemas.microsoft.com/office/drawing/2016/5/10/chartex" xmlns:cx5="http://schemas.microsoft.com/office/drawing/2016/5/11/chartex" xmlns:cx6="http://schemas.microsoft.com/office/drawing/2016/5/12/chartex" xmlns:cx7="http://schemas.microsoft.com/office/drawing/2016/5/13/chartex" xmlns:cx8="http://schemas.microsoft.com/office/drawing/2016/5/14/chartex" xmlns:mc="http://schemas.openxmlformats.org/markup-compatibility/2006" xmlns:aink="http://schemas.microsoft.com/office/drawing/2016/ink" xmlns:am3d="http://schemas.microsoft.com/office/drawing/2017/model3d" xmlns:o="urn:schemas-microsoft-com:office:office" xmlns:r="http://schemas.openxmlformats.org/officeDocument/2006/relationships" xmlns:m="http://schemas.openxmlformats.org/officeDocument/2006/math" xmlns:v="urn:schemas-microsoft-com:vml" xmlns:wp14="http://schemas.microsoft.com/office/word/2010/wordprocessingDrawing" xmlns:wp="http://schemas.openxmlformats.org/drawingml/2006/wordprocessingDrawing" xmlns:w10="urn:schemas-microsoft-com:office:word" xmlns:w="http://schemas.openxmlformats.org/wordprocessingml/2006/main" xmlns:w14="http://schemas.microsoft.com/office/word/2010/wordml" xmlns:w15="http://schemas.microsoft.com/office/word/2012/wordml" xmlns:w16cex="http://schemas.microsoft.com/office/word/2018/wordml/cex" xmlns:w16cid="http://schemas.microsoft.com/office/word/2016/wordml/cid" xmlns:w16="http://schemas.microsoft.com/office/word/2018/wordml" xmlns:w16se="http://schemas.microsoft.com/office/word/2015/wordml/symex" xmlns:wpg="http://schemas.microsoft.com/office/word/2010/wordprocessingGroup" xmlns:wpi="http://schemas.microsoft.com/office/word/2010/wordprocessingInk" xmlns:wne="http://schemas.microsoft.com/office/word/2006/wordml" xmlns:wps="http://schemas.microsoft.com/office/word/2010/wordprocessingShape" mc:Ignorable="w14 w15 w16se w16cid w16 w16cex wp14">
+<w:document xmlns:wpc="http://schemas.microsoft.com/office/word/2010/wordprocessingCanvas" xmlns:cx="http://schemas.microsoft.com/office/drawing/2014/chartex" xmlns:cx1="http://schemas.microsoft.com/office/drawing/2015/9/8/chartex" xmlns:cx2="http://schemas.microsoft.com/office/drawing/2015/10/21/chartex" xmlns:cx3="http://schemas.microsoft.com/office/drawing/2016/5/9/chartex" xmlns:cx4="http://schemas.microsoft.com/office/drawing/2016/5/10/chartex" xmlns:cx5="http://schemas.microsoft.com/office/drawing/2016/5/11/chartex" xmlns:cx6="http://schemas.microsoft.com/office/drawing/2016/5/12/chartex" xmlns:cx7="http://schemas.microsoft.com/office/drawing/2016/5/13/chartex" xmlns:cx8="http://schemas.microsoft.com/office/drawing/2016/5/14/chartex" xmlns:mc="http://schemas.openxmlformats.org/markup-compatibility/2006" xmlns:aink="http://schemas.microsoft.com/office/drawing/2016/ink" xmlns:am3d="http://schemas.microsoft.com/office/drawing/2017/model3d" xmlns:o="urn:schemas-microsoft-com:office:office" xmlns:r="http://schemas.openxmlformats.org/officeDocument/2006/relationships" xmlns:m="http://schemas.openxmlformats.org/officeDocument/2006/math" xmlns:v="urn:schemas-microsoft-com:vml" xmlns:wp14="http://schemas.microsoft.com/office/word/2010/wordprocessingDrawing" xmlns:wp="http://schemas.openxmlformats.org/drawingml/2006/wordprocessingDrawing" xmlns:w10="urn:schemas-microsoft-com:office:word" xmlns:w="http://schemas.openxmlformats.org/wordprocessingml/2006/main" xmlns:w14="http://schemas.microsoft.com/office/word/2010/wordml" xmlns:w15="http://schemas.microsoft.com/office/word/2012/wordml" xmlns:w16cid="http://schemas.microsoft.com/office/word/2016/wordml/cid" xmlns:w16se="http://schemas.microsoft.com/office/word/2015/wordml/symex" xmlns:wpg="http://schemas.microsoft.com/office/word/2010/wordprocessingGroup" xmlns:wpi="http://schemas.microsoft.com/office/word/2010/wordprocessingInk" xmlns:wne="http://schemas.microsoft.com/office/word/2006/wordml" xmlns:wps="http://schemas.microsoft.com/office/word/2010/wordprocessingShape" mc:Ignorable="w14 w15 w16se w16cid wp14">
   <w:body>
     <w:tbl>
       <w:tblPr>
@@ -60,23 +60,7 @@
               </w:numPr>
             </w:pPr>
             <w:r>
-              <w:t xml:space="preserve">Add </w:t>
-            </w:r>
-            <w:proofErr w:type="spellStart"/>
-            <w:r>
-              <w:t>cmd</w:t>
-            </w:r>
-            <w:proofErr w:type="spellEnd"/>
-            <w:r>
-              <w:t xml:space="preserve"> line (</w:t>
-            </w:r>
-            <w:proofErr w:type="spellStart"/>
-            <w:r>
-              <w:t>createRepo</w:t>
-            </w:r>
-            <w:proofErr w:type="spellEnd"/>
-            <w:r>
-              <w:t>)</w:t>
+              <w:t>Add cmd line (createRepo)</w:t>
             </w:r>
           </w:p>
           <w:p>
@@ -315,13 +299,8 @@
               </w:numPr>
             </w:pPr>
             <w:r>
-              <w:t xml:space="preserve">Gets </w:t>
-            </w:r>
-            <w:proofErr w:type="spellStart"/>
-            <w:r>
-              <w:t>cmd</w:t>
-            </w:r>
-            <w:proofErr w:type="spellEnd"/>
+              <w:t>Gets cmd</w:t>
+            </w:r>
           </w:p>
           <w:p>
             <w:pPr>
@@ -420,11 +399,9 @@
             </w:tcBorders>
           </w:tcPr>
           <w:p>
-            <w:proofErr w:type="spellStart"/>
             <w:r>
               <w:t>TreeWalker</w:t>
             </w:r>
-            <w:proofErr w:type="spellEnd"/>
           </w:p>
         </w:tc>
         <w:tc>
@@ -462,13 +439,8 @@
               </w:numPr>
             </w:pPr>
             <w:r>
-              <w:t xml:space="preserve">Try and set up a </w:t>
-            </w:r>
-            <w:proofErr w:type="spellStart"/>
-            <w:r>
-              <w:t>treewalk</w:t>
-            </w:r>
-            <w:proofErr w:type="spellEnd"/>
+              <w:t>Try and set up a treewalk</w:t>
+            </w:r>
           </w:p>
           <w:p>
             <w:pPr>
@@ -491,8 +463,22 @@
               </w:numPr>
             </w:pPr>
             <w:r>
-              <w:t>Tell file to copy itself</w:t>
-            </w:r>
+              <w:t>Get all the files under certain path</w:t>
+            </w:r>
+          </w:p>
+          <w:p>
+            <w:pPr>
+              <w:pStyle w:val="ListParagraph"/>
+              <w:numPr>
+                <w:ilvl w:val="0"/>
+                <w:numId w:val="1"/>
+              </w:numPr>
+            </w:pPr>
+            <w:r>
+              <w:t>Copy files to certain path</w:t>
+            </w:r>
+            <w:bookmarkStart w:id="0" w:name="_GoBack"/>
+            <w:bookmarkEnd w:id="0"/>
           </w:p>
         </w:tc>
         <w:tc>
@@ -544,7 +530,6 @@
           </w:tcPr>
           <w:p>
             <w:r>
-              <w:lastRenderedPageBreak/>
               <w:t>Repo</w:t>
             </w:r>
           </w:p>
@@ -608,15 +593,7 @@
               </w:numPr>
             </w:pPr>
             <w:r>
-              <w:t xml:space="preserve">Creates Manifest file with </w:t>
-            </w:r>
-            <w:proofErr w:type="spellStart"/>
-            <w:r>
-              <w:t>cmd</w:t>
-            </w:r>
-            <w:proofErr w:type="spellEnd"/>
-            <w:r>
-              <w:t>-line</w:t>
+              <w:t>Creates Manifest file with cmd-line</w:t>
             </w:r>
           </w:p>
           <w:p>
@@ -688,11 +665,9 @@
                 <w:numId w:val="1"/>
               </w:numPr>
             </w:pPr>
-            <w:proofErr w:type="spellStart"/>
             <w:r>
               <w:t>Treewalker</w:t>
             </w:r>
-            <w:proofErr w:type="spellEnd"/>
           </w:p>
           <w:p>
             <w:pPr>
@@ -733,7 +708,6 @@
           </w:tcPr>
           <w:p>
             <w:r>
-              <w:lastRenderedPageBreak/>
               <w:t>Check In/Out</w:t>
             </w:r>
           </w:p>
@@ -809,15 +783,7 @@
               </w:numPr>
             </w:pPr>
             <w:r>
-              <w:t xml:space="preserve">Uses check in/out </w:t>
-            </w:r>
-            <w:proofErr w:type="spellStart"/>
-            <w:r>
-              <w:t>cmd</w:t>
-            </w:r>
-            <w:proofErr w:type="spellEnd"/>
-            <w:r>
-              <w:t xml:space="preserve"> line to grab folders</w:t>
+              <w:t>Uses check in/out cmd line to grab folders</w:t>
             </w:r>
           </w:p>
         </w:tc>
@@ -962,6 +928,7 @@
               </w:numPr>
             </w:pPr>
             <w:r>
+              <w:lastRenderedPageBreak/>
               <w:t>Create unique names for Manifest file</w:t>
             </w:r>
           </w:p>
@@ -975,6 +942,7 @@
           </w:tcPr>
           <w:p>
             <w:r>
+              <w:lastRenderedPageBreak/>
               <w:t>Supports</w:t>
             </w:r>
           </w:p>
@@ -1001,8 +969,6 @@
             <w:r>
               <w:t>Files</w:t>
             </w:r>
-            <w:bookmarkStart w:id="0" w:name="_GoBack"/>
-            <w:bookmarkEnd w:id="0"/>
           </w:p>
         </w:tc>
       </w:tr>
@@ -1019,7 +985,7 @@
 </file>
 
 <file path=word/numbering.xml><?xml version="1.0" encoding="utf-8"?>
-<w:numbering xmlns:wpc="http://schemas.microsoft.com/office/word/2010/wordprocessingCanvas" xmlns:cx="http://schemas.microsoft.com/office/drawing/2014/chartex" xmlns:cx1="http://schemas.microsoft.com/office/drawing/2015/9/8/chartex" xmlns:cx2="http://schemas.microsoft.com/office/drawing/2015/10/21/chartex" xmlns:cx3="http://schemas.microsoft.com/office/drawing/2016/5/9/chartex" xmlns:cx4="http://schemas.microsoft.com/office/drawing/2016/5/10/chartex" xmlns:cx5="http://schemas.microsoft.com/office/drawing/2016/5/11/chartex" xmlns:cx6="http://schemas.microsoft.com/office/drawing/2016/5/12/chartex" xmlns:cx7="http://schemas.microsoft.com/office/drawing/2016/5/13/chartex" xmlns:cx8="http://schemas.microsoft.com/office/drawing/2016/5/14/chartex" xmlns:mc="http://schemas.openxmlformats.org/markup-compatibility/2006" xmlns:aink="http://schemas.microsoft.com/office/drawing/2016/ink" xmlns:am3d="http://schemas.microsoft.com/office/drawing/2017/model3d" xmlns:o="urn:schemas-microsoft-com:office:office" xmlns:r="http://schemas.openxmlformats.org/officeDocument/2006/relationships" xmlns:m="http://schemas.openxmlformats.org/officeDocument/2006/math" xmlns:v="urn:schemas-microsoft-com:vml" xmlns:wp14="http://schemas.microsoft.com/office/word/2010/wordprocessingDrawing" xmlns:wp="http://schemas.openxmlformats.org/drawingml/2006/wordprocessingDrawing" xmlns:w10="urn:schemas-microsoft-com:office:word" xmlns:w="http://schemas.openxmlformats.org/wordprocessingml/2006/main" xmlns:w14="http://schemas.microsoft.com/office/word/2010/wordml" xmlns:w15="http://schemas.microsoft.com/office/word/2012/wordml" xmlns:w16cex="http://schemas.microsoft.com/office/word/2018/wordml/cex" xmlns:w16cid="http://schemas.microsoft.com/office/word/2016/wordml/cid" xmlns:w16="http://schemas.microsoft.com/office/word/2018/wordml" xmlns:w16se="http://schemas.microsoft.com/office/word/2015/wordml/symex" xmlns:wpg="http://schemas.microsoft.com/office/word/2010/wordprocessingGroup" xmlns:wpi="http://schemas.microsoft.com/office/word/2010/wordprocessingInk" xmlns:wne="http://schemas.microsoft.com/office/word/2006/wordml" xmlns:wps="http://schemas.microsoft.com/office/word/2010/wordprocessingShape" mc:Ignorable="w14 w15 w16se w16cid w16 w16cex wp14">
+<w:numbering xmlns:wpc="http://schemas.microsoft.com/office/word/2010/wordprocessingCanvas" xmlns:cx="http://schemas.microsoft.com/office/drawing/2014/chartex" xmlns:cx1="http://schemas.microsoft.com/office/drawing/2015/9/8/chartex" xmlns:cx2="http://schemas.microsoft.com/office/drawing/2015/10/21/chartex" xmlns:cx3="http://schemas.microsoft.com/office/drawing/2016/5/9/chartex" xmlns:cx4="http://schemas.microsoft.com/office/drawing/2016/5/10/chartex" xmlns:cx5="http://schemas.microsoft.com/office/drawing/2016/5/11/chartex" xmlns:cx6="http://schemas.microsoft.com/office/drawing/2016/5/12/chartex" xmlns:cx7="http://schemas.microsoft.com/office/drawing/2016/5/13/chartex" xmlns:cx8="http://schemas.microsoft.com/office/drawing/2016/5/14/chartex" xmlns:mc="http://schemas.openxmlformats.org/markup-compatibility/2006" xmlns:aink="http://schemas.microsoft.com/office/drawing/2016/ink" xmlns:am3d="http://schemas.microsoft.com/office/drawing/2017/model3d" xmlns:o="urn:schemas-microsoft-com:office:office" xmlns:r="http://schemas.openxmlformats.org/officeDocument/2006/relationships" xmlns:m="http://schemas.openxmlformats.org/officeDocument/2006/math" xmlns:v="urn:schemas-microsoft-com:vml" xmlns:wp14="http://schemas.microsoft.com/office/word/2010/wordprocessingDrawing" xmlns:wp="http://schemas.openxmlformats.org/drawingml/2006/wordprocessingDrawing" xmlns:w10="urn:schemas-microsoft-com:office:word" xmlns:w="http://schemas.openxmlformats.org/wordprocessingml/2006/main" xmlns:w14="http://schemas.microsoft.com/office/word/2010/wordml" xmlns:w15="http://schemas.microsoft.com/office/word/2012/wordml" xmlns:w16cid="http://schemas.microsoft.com/office/word/2016/wordml/cid" xmlns:w16se="http://schemas.microsoft.com/office/word/2015/wordml/symex" xmlns:wpg="http://schemas.microsoft.com/office/word/2010/wordprocessingGroup" xmlns:wpi="http://schemas.microsoft.com/office/word/2010/wordprocessingInk" xmlns:wne="http://schemas.microsoft.com/office/word/2006/wordml" xmlns:wps="http://schemas.microsoft.com/office/word/2010/wordprocessingShape" mc:Ignorable="w14 w15 w16se w16cid wp14">
   <w:abstractNum w:abstractNumId="0" w15:restartNumberingAfterBreak="0">
     <w:nsid w:val="1E8D2D32"/>
     <w:multiLevelType w:val="hybridMultilevel"/>
@@ -1139,7 +1105,7 @@
 </file>
 
 <file path=word/styles.xml><?xml version="1.0" encoding="utf-8"?>
-<w:styles xmlns:mc="http://schemas.openxmlformats.org/markup-compatibility/2006" xmlns:r="http://schemas.openxmlformats.org/officeDocument/2006/relationships" xmlns:w="http://schemas.openxmlformats.org/wordprocessingml/2006/main" xmlns:w14="http://schemas.microsoft.com/office/word/2010/wordml" xmlns:w15="http://schemas.microsoft.com/office/word/2012/wordml" xmlns:w16cex="http://schemas.microsoft.com/office/word/2018/wordml/cex" xmlns:w16cid="http://schemas.microsoft.com/office/word/2016/wordml/cid" xmlns:w16="http://schemas.microsoft.com/office/word/2018/wordml" xmlns:w16se="http://schemas.microsoft.com/office/word/2015/wordml/symex" mc:Ignorable="w14 w15 w16se w16cid w16 w16cex">
+<w:styles xmlns:mc="http://schemas.openxmlformats.org/markup-compatibility/2006" xmlns:r="http://schemas.openxmlformats.org/officeDocument/2006/relationships" xmlns:w="http://schemas.openxmlformats.org/wordprocessingml/2006/main" xmlns:w14="http://schemas.microsoft.com/office/word/2010/wordml" xmlns:w15="http://schemas.microsoft.com/office/word/2012/wordml" xmlns:w16cid="http://schemas.microsoft.com/office/word/2016/wordml/cid" xmlns:w16se="http://schemas.microsoft.com/office/word/2015/wordml/symex" mc:Ignorable="w14 w15 w16se w16cid">
   <w:docDefaults>
     <w:rPrDefault>
       <w:rPr>
@@ -1897,7 +1863,7 @@
 </file>
 
 <file path=customXml/itemProps1.xml><?xml version="1.0" encoding="utf-8"?>
-<ds:datastoreItem xmlns:ds="http://schemas.openxmlformats.org/officeDocument/2006/customXml" ds:itemID="{E469C264-E8CC-4D3E-B2AB-2CDE25FF28A9}">
+<ds:datastoreItem xmlns:ds="http://schemas.openxmlformats.org/officeDocument/2006/customXml" ds:itemID="{B25CC4BC-8610-450E-A701-F79319101411}">
   <ds:schemaRefs>
     <ds:schemaRef ds:uri="http://schemas.openxmlformats.org/officeDocument/2006/bibliography"/>
   </ds:schemaRefs>

</xml_diff>